<commit_message>
Integrador con todos los Ce, al 88%
</commit_message>
<xml_diff>
--- a/Actividades/ADA01006/CE10 (Asigna a una zona).docx
+++ b/Actividades/ADA01006/CE10 (Asigna a una zona).docx
@@ -28,6 +28,8 @@
                 <w:rFonts w:ascii="Times New Roman" w:hAnsi="Times New Roman" w:cs="Times New Roman"/>
               </w:rPr>
             </w:pPr>
+            <w:bookmarkStart w:id="0" w:name="_Hlk18455381"/>
+            <w:bookmarkStart w:id="1" w:name="_GoBack"/>
             <w:r>
               <w:rPr>
                 <w:rFonts w:ascii="Times New Roman" w:hAnsi="Times New Roman" w:cs="Times New Roman"/>
@@ -36,7 +38,7 @@
               </w:rPr>
               <w:drawing>
                 <wp:inline distT="0" distB="0" distL="0" distR="0" wp14:anchorId="5987DFAC" wp14:editId="4C9CA63F">
-                  <wp:extent cx="1644912" cy="1219200"/>
+                  <wp:extent cx="1219200" cy="1219200"/>
                   <wp:effectExtent l="0" t="0" r="0" b="0"/>
                   <wp:docPr id="1" name="Imagen 1"/>
                   <wp:cNvGraphicFramePr>
@@ -59,7 +61,6 @@
                               </a:ext>
                             </a:extLst>
                           </a:blip>
-                          <a:srcRect/>
                           <a:stretch>
                             <a:fillRect/>
                           </a:stretch>
@@ -67,7 +68,7 @@
                         <pic:spPr bwMode="auto">
                           <a:xfrm>
                             <a:off x="0" y="0"/>
-                            <a:ext cx="1644912" cy="1219200"/>
+                            <a:ext cx="1219200" cy="1219200"/>
                           </a:xfrm>
                           <a:prstGeom prst="rect">
                             <a:avLst/>
@@ -555,6 +556,7 @@
                 <w:szCs w:val="26"/>
               </w:rPr>
             </w:pPr>
+            <w:proofErr w:type="spellStart"/>
             <w:r>
               <w:rPr>
                 <w:rFonts w:ascii="Times New Roman" w:hAnsi="Times New Roman" w:cs="Times New Roman"/>
@@ -563,7 +565,40 @@
                 <w:sz w:val="26"/>
                 <w:szCs w:val="26"/>
               </w:rPr>
-              <w:t xml:space="preserve">Include y extends </w:t>
+              <w:t>Include</w:t>
+            </w:r>
+            <w:proofErr w:type="spellEnd"/>
+            <w:r>
+              <w:rPr>
+                <w:rFonts w:ascii="Times New Roman" w:hAnsi="Times New Roman" w:cs="Times New Roman"/>
+                <w:b/>
+                <w:color w:val="FFFFFF" w:themeColor="background1"/>
+                <w:sz w:val="26"/>
+                <w:szCs w:val="26"/>
+              </w:rPr>
+              <w:t xml:space="preserve"> y </w:t>
+            </w:r>
+            <w:proofErr w:type="spellStart"/>
+            <w:r>
+              <w:rPr>
+                <w:rFonts w:ascii="Times New Roman" w:hAnsi="Times New Roman" w:cs="Times New Roman"/>
+                <w:b/>
+                <w:color w:val="FFFFFF" w:themeColor="background1"/>
+                <w:sz w:val="26"/>
+                <w:szCs w:val="26"/>
+              </w:rPr>
+              <w:t>extends</w:t>
+            </w:r>
+            <w:proofErr w:type="spellEnd"/>
+            <w:r>
+              <w:rPr>
+                <w:rFonts w:ascii="Times New Roman" w:hAnsi="Times New Roman" w:cs="Times New Roman"/>
+                <w:b/>
+                <w:color w:val="FFFFFF" w:themeColor="background1"/>
+                <w:sz w:val="26"/>
+                <w:szCs w:val="26"/>
+              </w:rPr>
+              <w:t xml:space="preserve"> </w:t>
             </w:r>
           </w:p>
         </w:tc>
@@ -579,11 +614,33 @@
                 <w:rFonts w:ascii="Times New Roman" w:hAnsi="Times New Roman" w:cs="Times New Roman"/>
               </w:rPr>
             </w:pPr>
-            <w:r>
-              <w:rPr>
-                <w:rFonts w:ascii="Times New Roman" w:hAnsi="Times New Roman" w:cs="Times New Roman"/>
-              </w:rPr>
-              <w:t xml:space="preserve">Includes: NO. Extends: </w:t>
+            <w:proofErr w:type="spellStart"/>
+            <w:r>
+              <w:rPr>
+                <w:rFonts w:ascii="Times New Roman" w:hAnsi="Times New Roman" w:cs="Times New Roman"/>
+              </w:rPr>
+              <w:t>Includes</w:t>
+            </w:r>
+            <w:proofErr w:type="spellEnd"/>
+            <w:r>
+              <w:rPr>
+                <w:rFonts w:ascii="Times New Roman" w:hAnsi="Times New Roman" w:cs="Times New Roman"/>
+              </w:rPr>
+              <w:t xml:space="preserve">: NO. </w:t>
+            </w:r>
+            <w:proofErr w:type="spellStart"/>
+            <w:r>
+              <w:rPr>
+                <w:rFonts w:ascii="Times New Roman" w:hAnsi="Times New Roman" w:cs="Times New Roman"/>
+              </w:rPr>
+              <w:t>Extends</w:t>
+            </w:r>
+            <w:proofErr w:type="spellEnd"/>
+            <w:r>
+              <w:rPr>
+                <w:rFonts w:ascii="Times New Roman" w:hAnsi="Times New Roman" w:cs="Times New Roman"/>
+              </w:rPr>
+              <w:t xml:space="preserve">: </w:t>
             </w:r>
             <w:r>
               <w:rPr>
@@ -679,22 +736,7 @@
               </w:rPr>
             </w:pPr>
             <w:r>
-              <w:t>S</w:t>
-            </w:r>
-            <w:r>
-              <w:t>istema</w:t>
-            </w:r>
-            <w:r>
-              <w:t>:</w:t>
-            </w:r>
-            <w:r>
-              <w:t xml:space="preserve"> solicita a la </w:t>
-            </w:r>
-            <w:r>
-              <w:t>BBDD</w:t>
-            </w:r>
-            <w:r>
-              <w:t xml:space="preserve"> los vehículos que se encuentran actualmente alojados en dicha subzona y da a elegir al usuario </w:t>
+              <w:t xml:space="preserve">Sistema: solicita a la BBDD los vehículos que se encuentran actualmente alojados en dicha subzona y da a elegir al usuario </w:t>
             </w:r>
           </w:p>
           <w:p>
@@ -715,16 +757,7 @@
               <w:t xml:space="preserve">Sistema: </w:t>
             </w:r>
             <w:r>
-              <w:t xml:space="preserve"> </w:t>
-            </w:r>
-            <w:r>
-              <w:t>Si se trata de un traslado intento dentro del mismo lugar (patio o puerto) de deberá anular la posición anterior, estableciendo su fecha de terminación</w:t>
-            </w:r>
-            <w:r>
-              <w:t>, y determinar la nueva posición</w:t>
-            </w:r>
-            <w:r>
-              <w:t xml:space="preserve">. </w:t>
+              <w:t xml:space="preserve"> Si se trata de un traslado intento dentro del mismo lugar (patio o puerto) de deberá anular la posición anterior, estableciendo su fecha de terminación, y determinar la nueva posición. </w:t>
             </w:r>
           </w:p>
           <w:p>
@@ -739,16 +772,7 @@
               </w:rPr>
             </w:pPr>
             <w:r>
-              <w:t xml:space="preserve">Sistema: </w:t>
-            </w:r>
-            <w:r>
-              <w:t xml:space="preserve">Si es que el </w:t>
-            </w:r>
-            <w:r>
-              <w:t>vehículo</w:t>
-            </w:r>
-            <w:r>
-              <w:t xml:space="preserve"> se lo da de alta o acaba de llegar al lugar entonces no deberá anular ninguna posición</w:t>
+              <w:t>Sistema: Si es que el vehículo se lo da de alta o acaba de llegar al lugar entonces no deberá anular ninguna posición</w:t>
             </w:r>
           </w:p>
           <w:p>
@@ -763,10 +787,7 @@
               </w:rPr>
             </w:pPr>
             <w:r>
-              <w:t xml:space="preserve"> </w:t>
-            </w:r>
-            <w:r>
-              <w:t>Sistema: confirma que se haya realizado la asignación</w:t>
+              <w:t xml:space="preserve"> Sistema: confirma que se haya realizado la asignación</w:t>
             </w:r>
           </w:p>
           <w:p>
@@ -1025,8 +1046,6 @@
               </w:rPr>
               <w:t>Usuario: Selecciona posición</w:t>
             </w:r>
-            <w:bookmarkStart w:id="0" w:name="_GoBack"/>
-            <w:bookmarkEnd w:id="0"/>
           </w:p>
           <w:p>
             <w:pPr>
@@ -1085,6 +1104,8 @@
           </w:p>
         </w:tc>
       </w:tr>
+      <w:bookmarkEnd w:id="0"/>
+      <w:bookmarkEnd w:id="1"/>
     </w:tbl>
     <w:p>
       <w:pPr>
@@ -2205,7 +2226,7 @@
     <w:lsdException w:name="Table Web 2" w:semiHidden="1" w:unhideWhenUsed="1"/>
     <w:lsdException w:name="Table Web 3" w:semiHidden="1" w:unhideWhenUsed="1"/>
     <w:lsdException w:name="Balloon Text" w:semiHidden="1" w:unhideWhenUsed="1"/>
-    <w:lsdException w:name="Table Grid" w:semiHidden="1" w:uiPriority="39" w:unhideWhenUsed="1"/>
+    <w:lsdException w:name="Table Grid" w:uiPriority="39"/>
     <w:lsdException w:name="Table Theme" w:semiHidden="1" w:unhideWhenUsed="1"/>
     <w:lsdException w:name="Placeholder Text" w:semiHidden="1"/>
     <w:lsdException w:name="No Spacing" w:uiPriority="1" w:qFormat="1"/>
@@ -2901,7 +2922,7 @@
 </file>
 
 <file path=customXml/itemProps1.xml><?xml version="1.0" encoding="utf-8"?>
-<ds:datastoreItem xmlns:ds="http://schemas.openxmlformats.org/officeDocument/2006/customXml" ds:itemID="{6DC21FA2-0A9C-485F-8D9B-851E1B6A1049}">
+<ds:datastoreItem xmlns:ds="http://schemas.openxmlformats.org/officeDocument/2006/customXml" ds:itemID="{8AA00FF7-CEC0-4C00-8AA8-51AE25AF5071}">
   <ds:schemaRefs>
     <ds:schemaRef ds:uri="http://schemas.openxmlformats.org/officeDocument/2006/bibliography"/>
   </ds:schemaRefs>

</xml_diff>